<commit_message>
Update 2024-02-29, true or false MCQ
</commit_message>
<xml_diff>
--- a/Langwitch/public/courselangwitch/Course 1 Test.docx
+++ b/Langwitch/public/courselangwitch/Course 1 Test.docx
@@ -902,12 +902,14 @@
           <w:lang w:val="en-US"/>
         </w:rPr>
       </w:pPr>
+      <w:proofErr w:type="spellStart"/>
       <w:r>
         <w:rPr>
           <w:lang w:val="en-US"/>
         </w:rPr>
         <w:t>Haved</w:t>
       </w:r>
+      <w:proofErr w:type="spellEnd"/>
     </w:p>
     <w:p>
       <w:pPr>
@@ -956,11 +958,19 @@
           <w:lang w:val="en-US"/>
         </w:rPr>
       </w:pPr>
-      <w:r>
-        <w:rPr>
-          <w:lang w:val="en-US"/>
-        </w:rPr>
-        <w:t>Were having</w:t>
+      <w:proofErr w:type="spellStart"/>
+      <w:r>
+        <w:rPr>
+          <w:lang w:val="en-US"/>
+        </w:rPr>
+        <w:t>Were</w:t>
+      </w:r>
+      <w:proofErr w:type="spellEnd"/>
+      <w:r>
+        <w:rPr>
+          <w:lang w:val="en-US"/>
+        </w:rPr>
+        <w:t xml:space="preserve"> having</w:t>
       </w:r>
     </w:p>
     <w:p>
@@ -1419,13 +1429,6 @@
           <w:lang w:val="en-US"/>
         </w:rPr>
       </w:pPr>
-      <w:r>
-        <w:rPr>
-          <w:highlight w:val="yellow"/>
-          <w:lang w:val="en-US"/>
-        </w:rPr>
-        <w:t>i</w:t>
-      </w:r>
       <w:r>
         <w:rPr>
           <w:highlight w:val="yellow"/>

</xml_diff>